<commit_message>
latest, pre-Bobby & Bryan
</commit_message>
<xml_diff>
--- a/build/gmu-techman-business-plan-text-2020-04-09.docx
+++ b/build/gmu-techman-business-plan-text-2020-04-09.docx
@@ -109,7 +109,7 @@
         <w:pStyle w:val="FirstParagraph"/>
       </w:pPr>
       <w:r>
-        <w:t xml:space="preserve">Traditional publishing offers a professional workflow that helps authors turn their creations into publishable products. The publishing field is competitive, resulting in a high author-rejection rate. The self-publishing market comprises one-third of the US publishing market, representing $9.1 billion of the $26 billion in gross US annual book revenue.1</w:t>
+        <w:t xml:space="preserve">Traditional publishing offers a professional workflow that helps authors turn their creations into publishable products. The publishing field is competitive, resulting in a high author-rejection rate. The self-publishing market comprises one-third of the US publishing market, representing $9.1 billion of the $26 billion in gross US annual book revenue.</w:t>
       </w:r>
     </w:p>
     <w:p>
@@ -125,7 +125,7 @@
         <w:pStyle w:val="BodyText"/>
       </w:pPr>
       <w:r>
-        <w:t xml:space="preserve">Verkilo seeks to streamline the self-published author workflow through a two-sided platform where authors create their work and are automatically paired with a suitable editor for final collaboration. This will reduce friction in the production process for the author, and by assisting with scheduling we will improve our editor’s quality of life. As a platform, we are like Airbnb and Uber. We generate revenue by levying a service charge on the author in addition to the editor’s fees. By establishing a modest foothold in the self-publishing industry by Year 5, we expect to generate $XX in revenue. Our ideal exit strategy is acquisition by Amazon.</w:t>
+        <w:t xml:space="preserve">Verkilo seeks to streamline the self-published author workflow through a two-sided platform where authors create their work and are automatically paired with a suitable editor for final collaboration. This will reduce friction in the production process for the author, and by assisting with scheduling we will improve our editor’s quality of life. As a platform, we are like Airbnb and Uber. We generate revenue by levying a service charge on the author in addition to the editor’s fees. By establishing a modest foothold in the self-publishing industry by Year 5, we expect to generate $REVENUE in revenue. Our ideal exit strategy is acquisition by Amazon.</w:t>
       </w:r>
     </w:p>
     <w:p>
@@ -156,10 +156,10 @@
     </w:p>
     <w:p>
       <w:pPr>
-        <w:pStyle w:val="FirstParagraph"/>
-      </w:pPr>
-      <w:r>
-        <w:t xml:space="preserve">Professional, publishable books without all the hassles</w:t>
+        <w:pStyle w:val="BlockText"/>
+      </w:pPr>
+      <w:r>
+        <w:t xml:space="preserve">Helping Authors Manage Their Creativity</w:t>
       </w:r>
     </w:p>
     <w:p>
@@ -546,16 +546,7 @@
         <w:t xml:space="preserve"> </w:t>
       </w:r>
       <w:r>
-        <w:t xml:space="preserve">(</w:t>
-      </w:r>
-      <w:r>
-        <w:rPr>
-          <w:i/>
-        </w:rPr>
-        <w:t xml:space="preserve">Porter’s 5 Competitive Forces for SaaS in 5 Minutes</w:t>
-      </w:r>
-      <w:r>
-        <w:t xml:space="preserve">, 2018)</w:t>
+        <w:t xml:space="preserve">(Niebauer, 2018)</w:t>
       </w:r>
       <w:r>
         <w:t xml:space="preserve"> </w:t>
@@ -572,13 +563,10 @@
         <w:rPr>
           <w:b/>
         </w:rPr>
-        <w:t xml:space="preserve">New Entrant Threat.</w:t>
-      </w:r>
-      <w:r>
-        <w:t xml:space="preserve"> </w:t>
-      </w:r>
-      <w:r>
-        <w:t xml:space="preserve">** High.**The threat of new entrants in any SaaS-related market is high because the ease of establishing infrastructure and product is low. This is true despite barriers to gaining a foothold and remaining in the market long-term.</w:t>
+        <w:t xml:space="preserve">New Entrant Threat—High.</w:t>
+      </w:r>
+      <w:r>
+        <w:t xml:space="preserve">The threat of new entrants in any SaaS-related market is high because the ease of establishing infrastructure and product is low. This is true despite barriers to gaining a foothold and remaining in the market long-term.</w:t>
       </w:r>
     </w:p>
     <w:p>
@@ -589,10 +577,10 @@
         <w:rPr>
           <w:b/>
         </w:rPr>
-        <w:t xml:space="preserve">Supplier Bargaining Power.</w:t>
-      </w:r>
-      <w:r>
-        <w:t xml:space="preserve">** Low**. Suppliers such as infrastructure providers have limited bargaining power due to the presence of many infrastructure and platform providers that have commoditized storage, computers, databases, and other services. Supplier costs are a small proportion of any SaaS company’s expenses.</w:t>
+        <w:t xml:space="preserve">Supplier Bargaining Power—Low</w:t>
+      </w:r>
+      <w:r>
+        <w:t xml:space="preserve">. Suppliers such as infrastructure providers have limited bargaining power due to the presence of many infrastructure and platform providers that have commoditized storage, computers, databases, and other services. Supplier costs are a small proportion of any SaaS company’s expenses.</w:t>
       </w:r>
     </w:p>
     <w:p>
@@ -603,10 +591,13 @@
         <w:rPr>
           <w:b/>
         </w:rPr>
-        <w:t xml:space="preserve">Buyer Bargaining Power.</w:t>
-      </w:r>
-      <w:r>
-        <w:t xml:space="preserve">** Very High.** The competitive nature of SaaS markets results in companies giving significant information to the customer in the form of pre-sales information, free trials, and low-commitment, monthly rollover contracts. To succeed, Verkilo must establish brand loyalty and drive long-term value for the customer.</w:t>
+        <w:t xml:space="preserve">Buyer Bargaining Power—Very High.</w:t>
+      </w:r>
+      <w:r>
+        <w:t xml:space="preserve"> </w:t>
+      </w:r>
+      <w:r>
+        <w:t xml:space="preserve">The competitive nature of SaaS markets results in companies giving significant information to the customer in the form of pre-sales information, free trials, and low-commitment, monthly rollover contracts. To succeed, Verkilo must establish brand loyalty and drive long-term value for the customer.</w:t>
       </w:r>
     </w:p>
     <w:p>
@@ -617,10 +608,13 @@
         <w:rPr>
           <w:b/>
         </w:rPr>
-        <w:t xml:space="preserve">Substitute Product Threat / Competitive rivalry.</w:t>
-      </w:r>
-      <w:r>
-        <w:t xml:space="preserve">** Very High.** SaaS companies like Verkilo live and die by product differentiation, which creates fierce competitive rivalry. We focus on competition separately due to the need to differentiate.</w:t>
+        <w:t xml:space="preserve">Substitute Product Threat / Competitive Rivalry—Very High.</w:t>
+      </w:r>
+      <w:r>
+        <w:t xml:space="preserve"> </w:t>
+      </w:r>
+      <w:r>
+        <w:t xml:space="preserve">SaaS companies like Verkilo live and die by product differentiation, which creates fierce competitive rivalry. We focus on competition separately due to the need to differentiate.</w:t>
       </w:r>
     </w:p>
     <w:p>
@@ -3112,7 +3106,7 @@
         <w:pStyle w:val="FirstParagraph"/>
       </w:pPr>
       <w:r>
-        <w:t xml:space="preserve">The user interface (UI) is a cross-platform application written in Node.JS, leveraging React, Redux, and other related libraries. The web application provides a single code base for the other platforms written entirely in JavaScript. We provide cross-platform support for mobile (specifically Android and iOS) devices via React Native. We provide desktop support via Electron. In addition, utilizing an integrated plugin to Microsoft Word will provide support to all the development spaces for authors and editors alike.</w:t>
+        <w:t xml:space="preserve">The user interface (UI) is a cross-platform application written in Node.JS, leveraging React, Redux, and other related libraries. The web application provides a single code base for the other platforms written entirely in JavaScript. We provide cross-platform support for mobile (specifically Android and iOS) devices via React Native. We provide desktop support via Electron. We will create a Microsoft Word plugin to provide support for those who prefer to use Word.</w:t>
       </w:r>
     </w:p>
     <w:p>
@@ -4829,19 +4823,13 @@
         <w:pStyle w:val="FirstParagraph"/>
       </w:pPr>
       <w:r>
-        <w:t xml:space="preserve">Verkilo seeks $2 Million in Seed funding for 10 percent equity. All</w:t>
-      </w:r>
-      <w:r>
-        <w:t xml:space="preserve"> </w:t>
-      </w:r>
-      <w:r>
-        <w:t xml:space="preserve">investors are offered equity in the firm. Verkilo will invest the $2</w:t>
-      </w:r>
-      <w:r>
-        <w:t xml:space="preserve"> </w:t>
-      </w:r>
-      <w:r>
-        <w:t xml:space="preserve">Million to fund product development, marketing, operational expenses,</w:t>
+        <w:t xml:space="preserve">Verkilo seeks $SEED-AMOUNT in Seed funding for $STAKE equity. All</w:t>
+      </w:r>
+      <w:r>
+        <w:t xml:space="preserve"> </w:t>
+      </w:r>
+      <w:r>
+        <w:t xml:space="preserve">investors are offered equity in the firm. Verkilo will invest the $SEED-AMOUNT to fund product development, marketing, operational expenses,</w:t>
       </w:r>
       <w:r>
         <w:t xml:space="preserve"> </w:t>
@@ -4901,13 +4889,7 @@
         <w:t xml:space="preserve"> </w:t>
       </w:r>
       <w:r>
-        <w:t xml:space="preserve">requirements for the next 24 months of operation. The Company is seeking</w:t>
-      </w:r>
-      <w:r>
-        <w:t xml:space="preserve"> </w:t>
-      </w:r>
-      <w:r>
-        <w:t xml:space="preserve">$2 million to finance these activities.</w:t>
+        <w:t xml:space="preserve">requirements for the next 24 months of operation. The Company seeks $SEED-AMOUNT to finance these activities.</w:t>
       </w:r>
     </w:p>
     <w:p>
@@ -11699,7 +11681,40 @@
       </w:hyperlink>
     </w:p>
     <w:bookmarkEnd w:id="113"/>
-    <w:bookmarkStart w:id="115" w:name="ref-pofeldt_new_nodate"/>
+    <w:bookmarkStart w:id="115" w:name="ref-annelise_porters_nodate"/>
+    <w:p>
+      <w:pPr>
+        <w:pStyle w:val="Bibliography"/>
+      </w:pPr>
+      <w:r>
+        <w:t xml:space="preserve">Niebauer, A. (2018).</w:t>
+      </w:r>
+      <w:r>
+        <w:t xml:space="preserve"> </w:t>
+      </w:r>
+      <w:r>
+        <w:rPr>
+          <w:i/>
+        </w:rPr>
+        <w:t xml:space="preserve">Porter’s 5 Competitive Forces for SaaS in 5 Minutes</w:t>
+      </w:r>
+      <w:r>
+        <w:t xml:space="preserve">.</w:t>
+      </w:r>
+      <w:r>
+        <w:t xml:space="preserve"> </w:t>
+      </w:r>
+      <w:hyperlink r:id="rId114">
+        <w:r>
+          <w:rPr>
+            <w:rStyle w:val="Hyperlink"/>
+          </w:rPr>
+          <w:t xml:space="preserve">https://salesupstart.com/2018/07/14/porters5forcesforsaas/</w:t>
+        </w:r>
+      </w:hyperlink>
+    </w:p>
+    <w:bookmarkEnd w:id="115"/>
+    <w:bookmarkStart w:id="117" w:name="ref-pofeldt_new_nodate"/>
     <w:p>
       <w:pPr>
         <w:pStyle w:val="Bibliography"/>
@@ -11722,7 +11737,7 @@
       <w:r>
         <w:t xml:space="preserve"> </w:t>
       </w:r>
-      <w:hyperlink r:id="rId114">
+      <w:hyperlink r:id="rId116">
         <w:r>
           <w:rPr>
             <w:rStyle w:val="Hyperlink"/>
@@ -11731,8 +11746,8 @@
         </w:r>
       </w:hyperlink>
     </w:p>
-    <w:bookmarkEnd w:id="115"/>
-    <w:bookmarkStart w:id="117" w:name="ref-polovets_how_nodate"/>
+    <w:bookmarkEnd w:id="117"/>
+    <w:bookmarkStart w:id="119" w:name="ref-polovets_how_nodate"/>
     <w:p>
       <w:pPr>
         <w:pStyle w:val="Bibliography"/>
@@ -11755,7 +11770,7 @@
       <w:r>
         <w:t xml:space="preserve"> </w:t>
       </w:r>
-      <w:hyperlink r:id="rId116">
+      <w:hyperlink r:id="rId118">
         <w:r>
           <w:rPr>
             <w:rStyle w:val="Hyperlink"/>
@@ -11764,8 +11779,8 @@
         </w:r>
       </w:hyperlink>
     </w:p>
-    <w:bookmarkEnd w:id="117"/>
-    <w:bookmarkStart w:id="119" w:name="ref-polovets_startups_nodate"/>
+    <w:bookmarkEnd w:id="119"/>
+    <w:bookmarkStart w:id="121" w:name="ref-polovets_startups_nodate"/>
     <w:p>
       <w:pPr>
         <w:pStyle w:val="Bibliography"/>
@@ -11788,39 +11803,12 @@
       <w:r>
         <w:t xml:space="preserve"> </w:t>
       </w:r>
-      <w:hyperlink r:id="rId118">
+      <w:hyperlink r:id="rId120">
         <w:r>
           <w:rPr>
             <w:rStyle w:val="Hyperlink"/>
           </w:rPr>
           <w:t xml:space="preserve">https://codingvc.com/startups-are-risk-bundles/</w:t>
-        </w:r>
-      </w:hyperlink>
-    </w:p>
-    <w:bookmarkEnd w:id="119"/>
-    <w:bookmarkStart w:id="121" w:name="ref-annelise_porters_nodate"/>
-    <w:p>
-      <w:pPr>
-        <w:pStyle w:val="Bibliography"/>
-      </w:pPr>
-      <w:r>
-        <w:rPr>
-          <w:i/>
-        </w:rPr>
-        <w:t xml:space="preserve">Porter’s 5 Competitive Forces for SaaS in 5 Minutes</w:t>
-      </w:r>
-      <w:r>
-        <w:t xml:space="preserve">. (2018).</w:t>
-      </w:r>
-      <w:r>
-        <w:t xml:space="preserve"> </w:t>
-      </w:r>
-      <w:hyperlink r:id="rId120">
-        <w:r>
-          <w:rPr>
-            <w:rStyle w:val="Hyperlink"/>
-          </w:rPr>
-          <w:t xml:space="preserve">https://salesupstart.com/2018/07/14/porters5forcesforsaas/</w:t>
         </w:r>
       </w:hyperlink>
     </w:p>

</xml_diff>